<commit_message>
Quase Finalizado, apenas resta a parte 4
</commit_message>
<xml_diff>
--- a/ROTEIRO da APS Tema 01.docx
+++ b/ROTEIRO da APS Tema 01.docx
@@ -122,11 +122,10 @@
     <w:p>
       <w:pPr>
         <w:rPr>
-          <w:rFonts w:cstheme="minorHAnsi"/>
-          <w:color w:val="0070C0"/>
-          <w:sz w:val="28"/>
-          <w:szCs w:val="28"/>
-          <w:u w:val="single"/>
+          <w:rStyle w:val="Hyperlink"/>
+          <w:rFonts w:cstheme="minorHAnsi"/>
+          <w:sz w:val="28"/>
+          <w:szCs w:val="28"/>
           <w:lang w:val="pt-BR"/>
         </w:rPr>
       </w:pPr>
@@ -183,18 +182,39 @@
       <w:pPr>
         <w:rPr>
           <w:rFonts w:cstheme="minorHAnsi"/>
-          <w:color w:val="0070C0"/>
-          <w:sz w:val="28"/>
-          <w:szCs w:val="28"/>
-          <w:u w:val="single"/>
-          <w:lang w:val="pt-BR"/>
-        </w:rPr>
-      </w:pPr>
+          <w:sz w:val="28"/>
+          <w:szCs w:val="28"/>
+          <w:lang w:val="pt-BR"/>
+        </w:rPr>
+      </w:pPr>
+      <w:r>
+        <w:rPr>
+          <w:rFonts w:cstheme="minorHAnsi"/>
+          <w:sz w:val="28"/>
+          <w:szCs w:val="28"/>
+          <w:lang w:val="pt-BR"/>
+        </w:rPr>
+        <w:t>Caso algum dos elementos na sequência não esteja totalmente claro recomendamos que esse seja estudado através da apresentação de slides que se encontra no repositório</w:t>
+      </w:r>
     </w:p>
     <w:p>
       <w:pPr>
         <w:rPr>
           <w:rFonts w:cstheme="minorHAnsi"/>
+          <w:color w:val="0070C0"/>
+          <w:sz w:val="28"/>
+          <w:szCs w:val="28"/>
+          <w:u w:val="single"/>
+          <w:lang w:val="pt-BR"/>
+        </w:rPr>
+      </w:pPr>
+    </w:p>
+    <w:p>
+      <w:pPr>
+        <w:rPr>
+          <w:rFonts w:cstheme="minorHAnsi"/>
+          <w:b/>
+          <w:bCs/>
           <w:sz w:val="28"/>
           <w:szCs w:val="28"/>
           <w:lang w:val="pt-BR"/>
@@ -242,7 +262,7 @@
           <w:szCs w:val="28"/>
           <w:lang w:val="pt-BR"/>
         </w:rPr>
-        <w:t>4</w:t>
+        <w:t>2-3</w:t>
       </w:r>
       <w:r>
         <w:rPr>
@@ -254,6 +274,17 @@
           <w:lang w:val="pt-BR"/>
         </w:rPr>
         <w:t xml:space="preserve"> minutos)</w:t>
+      </w:r>
+      <w:r>
+        <w:rPr>
+          <w:rFonts w:cstheme="minorHAnsi"/>
+          <w:b/>
+          <w:bCs/>
+          <w:sz w:val="28"/>
+          <w:szCs w:val="28"/>
+          <w:lang w:val="pt-BR"/>
+        </w:rPr>
+        <w:t xml:space="preserve"> </w:t>
       </w:r>
     </w:p>
     <w:p>
@@ -265,39 +296,513 @@
         </w:numPr>
         <w:rPr>
           <w:rFonts w:cstheme="minorHAnsi"/>
-          <w:sz w:val="28"/>
-          <w:szCs w:val="28"/>
-          <w:lang w:val="pt-BR"/>
-        </w:rPr>
-      </w:pPr>
-      <w:r>
-        <w:rPr>
-          <w:rFonts w:cstheme="minorHAnsi"/>
-          <w:sz w:val="28"/>
-          <w:szCs w:val="28"/>
-          <w:lang w:val="pt-BR"/>
-        </w:rPr>
-        <w:t>Assistir ao vídeo no Youtube – Apresentação do Projeto Parte 1</w:t>
+          <w:sz w:val="24"/>
+          <w:szCs w:val="24"/>
+          <w:lang w:val="pt-BR"/>
+        </w:rPr>
+      </w:pPr>
+      <w:r>
+        <w:rPr>
+          <w:rFonts w:cstheme="minorHAnsi"/>
+          <w:sz w:val="28"/>
+          <w:szCs w:val="28"/>
+          <w:lang w:val="pt-BR"/>
+        </w:rPr>
+        <w:t xml:space="preserve">Assistir ao vídeo no </w:t>
+      </w:r>
+      <w:r>
+        <w:rPr>
+          <w:rFonts w:cstheme="minorHAnsi"/>
+          <w:sz w:val="28"/>
+          <w:szCs w:val="28"/>
+          <w:lang w:val="pt-BR"/>
+        </w:rPr>
+        <w:t>Yout</w:t>
+      </w:r>
+      <w:r>
+        <w:rPr>
+          <w:rFonts w:cstheme="minorHAnsi"/>
+          <w:sz w:val="28"/>
+          <w:szCs w:val="28"/>
+          <w:lang w:val="pt-BR"/>
+        </w:rPr>
+        <w:t xml:space="preserve">ube </w:t>
+      </w:r>
+      <w:r>
+        <w:rPr>
+          <w:rFonts w:cstheme="minorHAnsi"/>
+          <w:sz w:val="28"/>
+          <w:szCs w:val="28"/>
+          <w:lang w:val="pt-BR"/>
+        </w:rPr>
+        <w:t xml:space="preserve">- </w:t>
+      </w:r>
+      <w:r>
+        <w:rPr>
+          <w:rFonts w:cstheme="minorHAnsi"/>
+          <w:sz w:val="24"/>
+          <w:szCs w:val="24"/>
+          <w:lang w:val="pt-BR"/>
+        </w:rPr>
+        <w:t xml:space="preserve">APS - Tema 1 Giovanni e </w:t>
+      </w:r>
+      <w:r>
+        <w:rPr>
+          <w:sz w:val="24"/>
+          <w:szCs w:val="24"/>
+          <w:lang w:val="pt-BR"/>
+        </w:rPr>
+        <w:t>J</w:t>
+      </w:r>
+      <w:r>
+        <w:rPr>
+          <w:sz w:val="24"/>
+          <w:szCs w:val="24"/>
+          <w:lang w:val="pt-BR"/>
+        </w:rPr>
+        <w:t>oã</w:t>
+      </w:r>
+      <w:r>
+        <w:rPr>
+          <w:sz w:val="24"/>
+          <w:szCs w:val="24"/>
+          <w:lang w:val="pt-BR"/>
+        </w:rPr>
+        <w:t>o</w:t>
+      </w:r>
+      <w:r>
+        <w:rPr>
+          <w:rFonts w:cstheme="minorHAnsi"/>
+          <w:sz w:val="24"/>
+          <w:szCs w:val="24"/>
+          <w:lang w:val="pt-BR"/>
+        </w:rPr>
+        <w:t xml:space="preserve"> - Parte 1/5</w:t>
       </w:r>
     </w:p>
     <w:p>
       <w:pPr>
-        <w:ind w:left="728" w:firstLine="360"/>
-        <w:rPr>
-          <w:rFonts w:cstheme="minorHAnsi"/>
-          <w:sz w:val="28"/>
-          <w:szCs w:val="28"/>
-          <w:lang w:val="pt-BR"/>
-        </w:rPr>
-      </w:pPr>
-      <w:r>
-        <w:rPr>
-          <w:rFonts w:cstheme="minorHAnsi"/>
-          <w:sz w:val="28"/>
-          <w:szCs w:val="28"/>
-          <w:lang w:val="pt-BR"/>
-        </w:rPr>
-        <w:t>Link: link (tempo min)</w:t>
+        <w:ind w:left="728" w:firstLine="712"/>
+        <w:rPr>
+          <w:rFonts w:cstheme="minorHAnsi"/>
+          <w:sz w:val="28"/>
+          <w:szCs w:val="28"/>
+          <w:lang w:val="pt-BR"/>
+        </w:rPr>
+      </w:pPr>
+      <w:r>
+        <w:rPr>
+          <w:rFonts w:cstheme="minorHAnsi"/>
+          <w:sz w:val="28"/>
+          <w:szCs w:val="28"/>
+          <w:lang w:val="pt-BR"/>
+        </w:rPr>
+        <w:t xml:space="preserve">Link: </w:t>
+      </w:r>
+      <w:r>
+        <w:rPr>
+          <w:rFonts w:cstheme="minorHAnsi"/>
+          <w:color w:val="0070C0"/>
+          <w:sz w:val="28"/>
+          <w:szCs w:val="28"/>
+          <w:u w:val="single"/>
+          <w:lang w:val="pt-BR"/>
+        </w:rPr>
+        <w:t>https://youtu.be/zOITvK2R-Zo</w:t>
+      </w:r>
+      <w:r>
+        <w:rPr>
+          <w:rFonts w:cstheme="minorHAnsi"/>
+          <w:color w:val="0070C0"/>
+          <w:sz w:val="28"/>
+          <w:szCs w:val="28"/>
+          <w:lang w:val="pt-BR"/>
+        </w:rPr>
+        <w:t xml:space="preserve"> </w:t>
+      </w:r>
+      <w:r>
+        <w:rPr>
+          <w:rFonts w:cstheme="minorHAnsi"/>
+          <w:sz w:val="28"/>
+          <w:szCs w:val="28"/>
+          <w:lang w:val="pt-BR"/>
+        </w:rPr>
+        <w:t>(</w:t>
+      </w:r>
+      <w:r>
+        <w:rPr>
+          <w:rFonts w:cstheme="minorHAnsi"/>
+          <w:sz w:val="28"/>
+          <w:szCs w:val="28"/>
+          <w:lang w:val="pt-BR"/>
+        </w:rPr>
+        <w:t>2:30</w:t>
+      </w:r>
+      <w:r>
+        <w:rPr>
+          <w:rFonts w:cstheme="minorHAnsi"/>
+          <w:sz w:val="28"/>
+          <w:szCs w:val="28"/>
+          <w:lang w:val="pt-BR"/>
+        </w:rPr>
+        <w:t>)</w:t>
+      </w:r>
+    </w:p>
+    <w:p>
+      <w:pPr>
+        <w:rPr>
+          <w:b/>
+          <w:color w:val="FF0000"/>
+          <w:sz w:val="28"/>
+          <w:szCs w:val="28"/>
+          <w:lang w:val="pt-BR"/>
+        </w:rPr>
+      </w:pPr>
+      <w:r>
+        <w:rPr>
+          <w:b/>
+          <w:sz w:val="28"/>
+          <w:szCs w:val="28"/>
+          <w:lang w:val="pt-BR"/>
+        </w:rPr>
+        <w:t>Parte 2</w:t>
+      </w:r>
+      <w:r>
+        <w:rPr>
+          <w:b/>
+          <w:sz w:val="28"/>
+          <w:szCs w:val="28"/>
+          <w:lang w:val="pt-BR"/>
+        </w:rPr>
+        <w:t>: Cálculo de Volumes (</w:t>
+      </w:r>
+      <w:r>
+        <w:rPr>
+          <w:b/>
+          <w:sz w:val="28"/>
+          <w:szCs w:val="28"/>
+          <w:lang w:val="pt-BR"/>
+        </w:rPr>
+        <w:t>5-7</w:t>
+      </w:r>
+      <w:r>
+        <w:rPr>
+          <w:b/>
+          <w:sz w:val="28"/>
+          <w:szCs w:val="28"/>
+          <w:lang w:val="pt-BR"/>
+        </w:rPr>
+        <w:t xml:space="preserve"> minutos)</w:t>
+      </w:r>
+    </w:p>
+    <w:p>
+      <w:pPr>
+        <w:pStyle w:val="PargrafodaLista"/>
+        <w:numPr>
+          <w:ilvl w:val="1"/>
+          <w:numId w:val="7"/>
+        </w:numPr>
+        <w:rPr>
+          <w:rFonts w:eastAsiaTheme="minorEastAsia"/>
+          <w:sz w:val="28"/>
+          <w:szCs w:val="28"/>
+          <w:lang w:val="pt-BR"/>
+        </w:rPr>
+      </w:pPr>
+      <w:r>
+        <w:rPr>
+          <w:sz w:val="28"/>
+          <w:szCs w:val="28"/>
+          <w:lang w:val="pt-BR"/>
+        </w:rPr>
+        <w:t xml:space="preserve">Assistir ao vídeo no Youtube - </w:t>
+      </w:r>
+      <w:r>
+        <w:rPr>
+          <w:sz w:val="24"/>
+          <w:szCs w:val="24"/>
+          <w:lang w:val="pt-BR"/>
+        </w:rPr>
+        <w:t xml:space="preserve">APS - Tema 1 Giovanni e </w:t>
+      </w:r>
+      <w:r>
+        <w:rPr>
+          <w:sz w:val="24"/>
+          <w:szCs w:val="24"/>
+          <w:lang w:val="pt-BR"/>
+        </w:rPr>
+        <w:t>J</w:t>
+      </w:r>
+      <w:r>
+        <w:rPr>
+          <w:sz w:val="24"/>
+          <w:szCs w:val="24"/>
+          <w:lang w:val="pt-BR"/>
+        </w:rPr>
+        <w:t>oã</w:t>
+      </w:r>
+      <w:r>
+        <w:rPr>
+          <w:sz w:val="24"/>
+          <w:szCs w:val="24"/>
+          <w:lang w:val="pt-BR"/>
+        </w:rPr>
+        <w:t>o</w:t>
+      </w:r>
+      <w:r>
+        <w:rPr>
+          <w:sz w:val="24"/>
+          <w:szCs w:val="24"/>
+          <w:lang w:val="pt-BR"/>
+        </w:rPr>
+        <w:t xml:space="preserve"> - Parte </w:t>
+      </w:r>
+      <w:r>
+        <w:rPr>
+          <w:sz w:val="24"/>
+          <w:szCs w:val="24"/>
+          <w:lang w:val="pt-BR"/>
+        </w:rPr>
+        <w:t>2</w:t>
+      </w:r>
+      <w:r>
+        <w:rPr>
+          <w:sz w:val="24"/>
+          <w:szCs w:val="24"/>
+          <w:lang w:val="pt-BR"/>
+        </w:rPr>
+        <w:t>/5</w:t>
+      </w:r>
+    </w:p>
+    <w:p>
+      <w:pPr>
+        <w:pStyle w:val="PargrafodaLista"/>
+        <w:ind w:left="1440"/>
+        <w:rPr>
+          <w:sz w:val="28"/>
+          <w:szCs w:val="28"/>
+          <w:lang w:val="pt-BR"/>
+        </w:rPr>
+      </w:pPr>
+      <w:r>
+        <w:rPr>
+          <w:sz w:val="28"/>
+          <w:szCs w:val="28"/>
+          <w:lang w:val="pt-BR"/>
+        </w:rPr>
+        <w:t xml:space="preserve">Link: </w:t>
+      </w:r>
+      <w:hyperlink r:id="rId11">
+        <w:r>
+          <w:rPr>
+            <w:rStyle w:val="Hyperlink"/>
+            <w:sz w:val="28"/>
+            <w:szCs w:val="28"/>
+            <w:lang w:val="pt-BR"/>
+          </w:rPr>
+          <w:t>https://youtu.be/Zpc2fY1B1qw</w:t>
+        </w:r>
+      </w:hyperlink>
+      <w:r>
+        <w:rPr>
+          <w:color w:val="0070C0"/>
+          <w:sz w:val="28"/>
+          <w:szCs w:val="28"/>
+          <w:lang w:val="pt-BR"/>
+        </w:rPr>
+        <w:t xml:space="preserve"> </w:t>
+      </w:r>
+      <w:r>
+        <w:rPr>
+          <w:sz w:val="28"/>
+          <w:szCs w:val="28"/>
+          <w:lang w:val="pt-BR"/>
+        </w:rPr>
+        <w:t>(</w:t>
+      </w:r>
+      <w:r>
+        <w:rPr>
+          <w:sz w:val="28"/>
+          <w:szCs w:val="28"/>
+          <w:lang w:val="pt-BR"/>
+        </w:rPr>
+        <w:t>3</w:t>
+      </w:r>
+      <w:r>
+        <w:rPr>
+          <w:sz w:val="28"/>
+          <w:szCs w:val="28"/>
+          <w:lang w:val="pt-BR"/>
+        </w:rPr>
+        <w:t>:</w:t>
+      </w:r>
+      <w:r>
+        <w:rPr>
+          <w:sz w:val="28"/>
+          <w:szCs w:val="28"/>
+          <w:lang w:val="pt-BR"/>
+        </w:rPr>
+        <w:t>5</w:t>
+      </w:r>
+      <w:r>
+        <w:rPr>
+          <w:sz w:val="28"/>
+          <w:szCs w:val="28"/>
+          <w:lang w:val="pt-BR"/>
+        </w:rPr>
+        <w:t>0)</w:t>
+      </w:r>
+    </w:p>
+    <w:p>
+      <w:pPr>
+        <w:ind w:left="1095"/>
+        <w:rPr>
+          <w:rFonts w:eastAsiaTheme="minorEastAsia"/>
+          <w:sz w:val="28"/>
+          <w:szCs w:val="28"/>
+          <w:lang w:val="pt-BR"/>
+        </w:rPr>
+      </w:pPr>
+      <w:r>
+        <w:rPr>
+          <w:rFonts w:eastAsiaTheme="minorEastAsia"/>
+          <w:sz w:val="28"/>
+          <w:szCs w:val="28"/>
+          <w:lang w:val="pt-BR"/>
+        </w:rPr>
+        <w:t>2.</w:t>
+      </w:r>
+      <w:r>
+        <w:rPr>
+          <w:rFonts w:eastAsiaTheme="minorEastAsia"/>
+          <w:sz w:val="28"/>
+          <w:szCs w:val="28"/>
+          <w:lang w:val="pt-BR"/>
+        </w:rPr>
+        <w:t xml:space="preserve"> </w:t>
+      </w:r>
+      <w:r>
+        <w:rPr>
+          <w:rFonts w:cstheme="minorHAnsi"/>
+          <w:sz w:val="28"/>
+          <w:szCs w:val="28"/>
+          <w:lang w:val="pt-BR"/>
+        </w:rPr>
+        <w:t xml:space="preserve">Resolver e refletir acerca da atividade proposta (Cálculo </w:t>
+      </w:r>
+      <w:r>
+        <w:rPr>
+          <w:rFonts w:cstheme="minorHAnsi"/>
+          <w:sz w:val="28"/>
+          <w:szCs w:val="28"/>
+          <w:lang w:val="pt-BR"/>
+        </w:rPr>
+        <w:t>do</w:t>
+      </w:r>
+      <w:r>
+        <w:rPr>
+          <w:rFonts w:cstheme="minorHAnsi"/>
+          <w:sz w:val="28"/>
+          <w:szCs w:val="28"/>
+          <w:lang w:val="pt-BR"/>
+        </w:rPr>
+        <w:t xml:space="preserve"> </w:t>
+      </w:r>
+      <w:r>
+        <w:rPr>
+          <w:rFonts w:cstheme="minorHAnsi"/>
+          <w:sz w:val="28"/>
+          <w:szCs w:val="28"/>
+          <w:lang w:val="pt-BR"/>
+        </w:rPr>
+        <w:t xml:space="preserve">volume </w:t>
+      </w:r>
+      <w:r>
+        <w:rPr>
+          <w:rFonts w:cstheme="minorHAnsi"/>
+          <w:sz w:val="28"/>
+          <w:szCs w:val="28"/>
+          <w:lang w:val="pt-BR"/>
+        </w:rPr>
+        <w:t>do vaso do artesão perfeccionista)</w:t>
+      </w:r>
+    </w:p>
+    <w:p>
+      <w:pPr>
+        <w:rPr>
+          <w:rFonts w:cstheme="minorHAnsi"/>
+          <w:b/>
+          <w:bCs/>
+          <w:sz w:val="28"/>
+          <w:szCs w:val="28"/>
+          <w:lang w:val="pt-BR"/>
+        </w:rPr>
+      </w:pPr>
+      <w:r>
+        <w:rPr>
+          <w:rFonts w:cstheme="minorHAnsi"/>
+          <w:b/>
+          <w:bCs/>
+          <w:sz w:val="28"/>
+          <w:szCs w:val="28"/>
+          <w:lang w:val="pt-BR"/>
+        </w:rPr>
+        <w:t>Parte 3</w:t>
+      </w:r>
+      <w:r>
+        <w:rPr>
+          <w:rFonts w:cstheme="minorHAnsi"/>
+          <w:b/>
+          <w:bCs/>
+          <w:sz w:val="28"/>
+          <w:szCs w:val="28"/>
+          <w:lang w:val="pt-BR"/>
+        </w:rPr>
+        <w:t>:Cálculo de Áreas</w:t>
+      </w:r>
+      <w:r>
+        <w:rPr>
+          <w:rFonts w:cstheme="minorHAnsi"/>
+          <w:b/>
+          <w:bCs/>
+          <w:sz w:val="28"/>
+          <w:szCs w:val="28"/>
+          <w:lang w:val="pt-BR"/>
+        </w:rPr>
+        <w:t xml:space="preserve"> </w:t>
+      </w:r>
+      <w:r>
+        <w:rPr>
+          <w:rFonts w:cstheme="minorHAnsi"/>
+          <w:b/>
+          <w:bCs/>
+          <w:sz w:val="28"/>
+          <w:szCs w:val="28"/>
+          <w:lang w:val="pt-BR"/>
+        </w:rPr>
+        <w:t>(</w:t>
+      </w:r>
+      <w:r>
+        <w:rPr>
+          <w:rFonts w:cstheme="minorHAnsi"/>
+          <w:b/>
+          <w:bCs/>
+          <w:sz w:val="28"/>
+          <w:szCs w:val="28"/>
+          <w:lang w:val="pt-BR"/>
+        </w:rPr>
+        <w:t xml:space="preserve">10 </w:t>
+      </w:r>
+      <w:r>
+        <w:rPr>
+          <w:rFonts w:cstheme="minorHAnsi"/>
+          <w:b/>
+          <w:bCs/>
+          <w:sz w:val="28"/>
+          <w:szCs w:val="28"/>
+          <w:lang w:val="pt-BR"/>
+        </w:rPr>
+        <w:t>minutos)</w:t>
       </w:r>
     </w:p>
     <w:p>
@@ -305,7 +810,7 @@
         <w:pStyle w:val="PargrafodaLista"/>
         <w:numPr>
           <w:ilvl w:val="0"/>
-          <w:numId w:val="1"/>
+          <w:numId w:val="6"/>
         </w:numPr>
         <w:rPr>
           <w:rFonts w:cstheme="minorHAnsi"/>
@@ -321,106 +826,633 @@
           <w:szCs w:val="28"/>
           <w:lang w:val="pt-BR"/>
         </w:rPr>
-        <w:t>Refle</w:t>
-      </w:r>
-      <w:r>
-        <w:rPr>
-          <w:rFonts w:cstheme="minorHAnsi"/>
-          <w:sz w:val="28"/>
-          <w:szCs w:val="28"/>
-          <w:lang w:val="pt-BR"/>
-        </w:rPr>
-        <w:t>tir</w:t>
-      </w:r>
-      <w:r>
-        <w:rPr>
-          <w:rFonts w:cstheme="minorHAnsi"/>
-          <w:sz w:val="28"/>
-          <w:szCs w:val="28"/>
-          <w:lang w:val="pt-BR"/>
-        </w:rPr>
-        <w:t xml:space="preserve"> acerca d</w:t>
-      </w:r>
-      <w:r>
-        <w:rPr>
-          <w:rFonts w:cstheme="minorHAnsi"/>
-          <w:sz w:val="28"/>
-          <w:szCs w:val="28"/>
-          <w:lang w:val="pt-BR"/>
-        </w:rPr>
-        <w:t xml:space="preserve">a </w:t>
+        <w:t>A</w:t>
+      </w:r>
+      <w:r>
+        <w:rPr>
+          <w:rFonts w:cstheme="minorHAnsi"/>
+          <w:sz w:val="28"/>
+          <w:szCs w:val="28"/>
+          <w:lang w:val="pt-BR"/>
+        </w:rPr>
+        <w:t>ss</w:t>
+      </w:r>
+      <w:r>
+        <w:rPr>
+          <w:rFonts w:cstheme="minorHAnsi"/>
+          <w:sz w:val="28"/>
+          <w:szCs w:val="28"/>
+          <w:lang w:val="pt-BR"/>
+        </w:rPr>
+        <w:t>istir ao vídeo no Youtube</w:t>
+      </w:r>
+      <w:r>
+        <w:rPr>
+          <w:rFonts w:cstheme="minorHAnsi"/>
+          <w:sz w:val="28"/>
+          <w:szCs w:val="28"/>
+          <w:lang w:val="pt-BR"/>
+        </w:rPr>
+        <w:t xml:space="preserve"> </w:t>
+      </w:r>
+      <w:r>
+        <w:rPr>
+          <w:rFonts w:cstheme="minorHAnsi"/>
+          <w:sz w:val="28"/>
+          <w:szCs w:val="28"/>
+          <w:lang w:val="pt-BR"/>
+        </w:rPr>
+        <w:t xml:space="preserve">- </w:t>
+      </w:r>
+      <w:r>
+        <w:rPr>
+          <w:rFonts w:cstheme="minorHAnsi"/>
+          <w:sz w:val="24"/>
+          <w:szCs w:val="24"/>
+          <w:lang w:val="pt-BR"/>
+        </w:rPr>
+        <w:t xml:space="preserve">APS - Tema 1 Giovanni e </w:t>
+      </w:r>
+      <w:r>
+        <w:rPr>
+          <w:sz w:val="24"/>
+          <w:szCs w:val="24"/>
+          <w:lang w:val="pt-BR"/>
+        </w:rPr>
+        <w:t>J</w:t>
+      </w:r>
+      <w:r>
+        <w:rPr>
+          <w:sz w:val="24"/>
+          <w:szCs w:val="24"/>
+          <w:lang w:val="pt-BR"/>
+        </w:rPr>
+        <w:t>oã</w:t>
+      </w:r>
+      <w:r>
+        <w:rPr>
+          <w:sz w:val="24"/>
+          <w:szCs w:val="24"/>
+          <w:lang w:val="pt-BR"/>
+        </w:rPr>
+        <w:t>o</w:t>
+      </w:r>
+      <w:r>
+        <w:rPr>
+          <w:rFonts w:cstheme="minorHAnsi"/>
+          <w:sz w:val="24"/>
+          <w:szCs w:val="24"/>
+          <w:lang w:val="pt-BR"/>
+        </w:rPr>
+        <w:t xml:space="preserve"> - Parte </w:t>
+      </w:r>
+      <w:r>
+        <w:rPr>
+          <w:rFonts w:cstheme="minorHAnsi"/>
+          <w:sz w:val="24"/>
+          <w:szCs w:val="24"/>
+          <w:lang w:val="pt-BR"/>
+        </w:rPr>
+        <w:t>3</w:t>
+      </w:r>
+      <w:r>
+        <w:rPr>
+          <w:rFonts w:cstheme="minorHAnsi"/>
+          <w:sz w:val="24"/>
+          <w:szCs w:val="24"/>
+          <w:lang w:val="pt-BR"/>
+        </w:rPr>
+        <w:t>/5</w:t>
+      </w:r>
+    </w:p>
+    <w:p>
+      <w:pPr>
+        <w:pStyle w:val="PargrafodaLista"/>
+        <w:ind w:left="1448"/>
+        <w:rPr>
+          <w:rFonts w:cstheme="minorHAnsi"/>
+          <w:sz w:val="28"/>
+          <w:szCs w:val="28"/>
+          <w:lang w:val="pt-BR"/>
+        </w:rPr>
+      </w:pPr>
+      <w:r>
+        <w:rPr>
+          <w:rFonts w:cstheme="minorHAnsi"/>
+          <w:sz w:val="28"/>
+          <w:szCs w:val="28"/>
+          <w:lang w:val="pt-BR"/>
+        </w:rPr>
+        <w:t>Link:</w:t>
+      </w:r>
+      <w:r>
+        <w:rPr>
+          <w:rFonts w:cstheme="minorHAnsi"/>
+          <w:sz w:val="28"/>
+          <w:szCs w:val="28"/>
+          <w:lang w:val="pt-BR"/>
+        </w:rPr>
+        <w:t xml:space="preserve"> </w:t>
+      </w:r>
+      <w:hyperlink r:id="rId12" w:history="1">
+        <w:r>
+          <w:rPr>
+            <w:rStyle w:val="Hyperlink"/>
+            <w:rFonts w:cstheme="minorHAnsi"/>
+            <w:sz w:val="28"/>
+            <w:szCs w:val="28"/>
+            <w:lang w:val="pt-BR"/>
+          </w:rPr>
+          <w:t>https://youtu.be/A72A9l3_cGw</w:t>
+        </w:r>
+      </w:hyperlink>
+      <w:r>
+        <w:rPr>
+          <w:rFonts w:cstheme="minorHAnsi"/>
+          <w:color w:val="0070C0"/>
+          <w:sz w:val="28"/>
+          <w:szCs w:val="28"/>
+          <w:lang w:val="pt-BR"/>
+        </w:rPr>
+        <w:t xml:space="preserve"> </w:t>
+      </w:r>
+      <w:r>
+        <w:rPr>
+          <w:rFonts w:cstheme="minorHAnsi"/>
+          <w:sz w:val="28"/>
+          <w:szCs w:val="28"/>
+          <w:lang w:val="pt-BR"/>
+        </w:rPr>
+        <w:t>(6:10)</w:t>
+      </w:r>
+    </w:p>
+    <w:p>
+      <w:pPr>
+        <w:pStyle w:val="PargrafodaLista"/>
+        <w:numPr>
+          <w:ilvl w:val="0"/>
+          <w:numId w:val="6"/>
+        </w:numPr>
+        <w:rPr>
+          <w:rFonts w:cstheme="minorHAnsi"/>
+          <w:sz w:val="28"/>
+          <w:szCs w:val="28"/>
+          <w:lang w:val="pt-BR"/>
+        </w:rPr>
+      </w:pPr>
+      <w:r>
+        <w:rPr>
+          <w:rFonts w:cstheme="minorHAnsi"/>
+          <w:sz w:val="28"/>
+          <w:szCs w:val="28"/>
+          <w:lang w:val="pt-BR"/>
+        </w:rPr>
+        <w:t>Resolver e refletir acerca da atividade proposta</w:t>
+      </w:r>
+      <w:r>
+        <w:rPr>
+          <w:rFonts w:cstheme="minorHAnsi"/>
+          <w:sz w:val="28"/>
+          <w:szCs w:val="28"/>
+          <w:lang w:val="pt-BR"/>
+        </w:rPr>
+        <w:t xml:space="preserve"> (Cálculo da área do vaso do artesão perfeccionista)</w:t>
+      </w:r>
+    </w:p>
+    <w:p>
+      <w:pPr>
+        <w:rPr>
+          <w:rFonts w:cstheme="minorHAnsi"/>
+          <w:b/>
+          <w:bCs/>
+          <w:color w:val="FF0000"/>
+          <w:sz w:val="28"/>
+          <w:szCs w:val="28"/>
+          <w:lang w:val="pt-BR"/>
+        </w:rPr>
+      </w:pPr>
+      <w:r>
+        <w:rPr>
+          <w:rFonts w:cstheme="minorHAnsi"/>
+          <w:b/>
+          <w:bCs/>
+          <w:sz w:val="28"/>
+          <w:szCs w:val="28"/>
+          <w:lang w:val="pt-BR"/>
+        </w:rPr>
+        <w:t xml:space="preserve">Parte </w:t>
+      </w:r>
+      <w:r>
+        <w:rPr>
+          <w:rFonts w:cstheme="minorHAnsi"/>
+          <w:b/>
+          <w:bCs/>
+          <w:sz w:val="28"/>
+          <w:szCs w:val="28"/>
+          <w:lang w:val="pt-BR"/>
+        </w:rPr>
+        <w:t xml:space="preserve">4:Contexto Histórico </w:t>
+      </w:r>
+      <w:r>
+        <w:rPr>
+          <w:rFonts w:cstheme="minorHAnsi"/>
+          <w:b/>
+          <w:bCs/>
+          <w:sz w:val="28"/>
+          <w:szCs w:val="28"/>
+          <w:lang w:val="pt-BR"/>
+        </w:rPr>
+        <w:t>e/ou outras aplicações</w:t>
+      </w:r>
+      <w:r>
+        <w:rPr>
+          <w:rFonts w:cstheme="minorHAnsi"/>
+          <w:b/>
+          <w:bCs/>
+          <w:sz w:val="28"/>
+          <w:szCs w:val="28"/>
+          <w:lang w:val="pt-BR"/>
+        </w:rPr>
+        <w:t xml:space="preserve"> (</w:t>
+      </w:r>
+      <w:r>
+        <w:rPr>
+          <w:rFonts w:cstheme="minorHAnsi"/>
+          <w:b/>
+          <w:bCs/>
+          <w:sz w:val="28"/>
+          <w:szCs w:val="28"/>
+          <w:lang w:val="pt-BR"/>
+        </w:rPr>
+        <w:t>2 - 4</w:t>
+      </w:r>
+      <w:r>
+        <w:rPr>
+          <w:rFonts w:cstheme="minorHAnsi"/>
+          <w:b/>
+          <w:bCs/>
+          <w:sz w:val="28"/>
+          <w:szCs w:val="28"/>
+          <w:lang w:val="pt-BR"/>
+        </w:rPr>
+        <w:t xml:space="preserve">minutos)) </w:t>
+      </w:r>
+      <w:r>
+        <w:rPr>
+          <w:rFonts w:cstheme="minorHAnsi"/>
+          <w:b/>
+          <w:bCs/>
+          <w:color w:val="FF0000"/>
+          <w:sz w:val="28"/>
+          <w:szCs w:val="28"/>
+          <w:lang w:val="pt-BR"/>
+        </w:rPr>
+        <w:t xml:space="preserve">Slides </w:t>
+      </w:r>
+      <w:r>
+        <w:rPr>
+          <w:rFonts w:cstheme="minorHAnsi"/>
+          <w:b/>
+          <w:bCs/>
+          <w:color w:val="FF0000"/>
+          <w:sz w:val="28"/>
+          <w:szCs w:val="28"/>
+          <w:lang w:val="pt-BR"/>
+        </w:rPr>
+        <w:t>???</w:t>
+      </w:r>
+      <w:r>
+        <w:rPr>
+          <w:rFonts w:cstheme="minorHAnsi"/>
+          <w:b/>
+          <w:bCs/>
+          <w:color w:val="FF0000"/>
+          <w:sz w:val="28"/>
+          <w:szCs w:val="28"/>
+          <w:lang w:val="pt-BR"/>
+        </w:rPr>
+        <w:t xml:space="preserve"> a ???</w:t>
+      </w:r>
+      <w:r>
+        <w:rPr>
+          <w:rFonts w:cstheme="minorHAnsi"/>
+          <w:b/>
+          <w:bCs/>
+          <w:color w:val="FF0000"/>
+          <w:sz w:val="28"/>
+          <w:szCs w:val="28"/>
+          <w:lang w:val="pt-BR"/>
+        </w:rPr>
+        <w:t xml:space="preserve"> </w:t>
+      </w:r>
+      <w:r>
+        <w:rPr>
+          <w:rFonts w:cstheme="minorHAnsi"/>
+          <w:b/>
+          <w:bCs/>
+          <w:color w:val="FF0000"/>
+          <w:sz w:val="28"/>
+          <w:szCs w:val="28"/>
+          <w:lang w:val="pt-BR"/>
+        </w:rPr>
+        <w:t>–</w:t>
+      </w:r>
+      <w:r>
+        <w:rPr>
+          <w:rFonts w:cstheme="minorHAnsi"/>
+          <w:b/>
+          <w:bCs/>
+          <w:color w:val="FF0000"/>
+          <w:sz w:val="28"/>
+          <w:szCs w:val="28"/>
+          <w:lang w:val="pt-BR"/>
+        </w:rPr>
+        <w:t xml:space="preserve"> </w:t>
+      </w:r>
+      <w:proofErr w:type="spellStart"/>
+      <w:r>
+        <w:rPr>
+          <w:rFonts w:cstheme="minorHAnsi"/>
+          <w:b/>
+          <w:bCs/>
+          <w:color w:val="FF0000"/>
+          <w:sz w:val="28"/>
+          <w:szCs w:val="28"/>
+          <w:lang w:val="pt-BR"/>
+        </w:rPr>
+        <w:t>J</w:t>
+      </w:r>
+      <w:r>
+        <w:rPr>
+          <w:rFonts w:cstheme="minorHAnsi"/>
+          <w:b/>
+          <w:bCs/>
+          <w:color w:val="FF0000"/>
+          <w:sz w:val="28"/>
+          <w:szCs w:val="28"/>
+          <w:lang w:val="pt-BR"/>
+        </w:rPr>
+        <w:t>o</w:t>
+      </w:r>
+      <w:proofErr w:type="spellEnd"/>
+    </w:p>
+    <w:p>
+      <w:pPr>
+        <w:rPr>
+          <w:rFonts w:cstheme="minorHAnsi"/>
+          <w:b/>
+          <w:bCs/>
+          <w:color w:val="FF0000"/>
+          <w:sz w:val="28"/>
+          <w:szCs w:val="28"/>
+          <w:lang w:val="pt-BR"/>
+        </w:rPr>
+      </w:pPr>
+      <w:r>
+        <w:rPr>
+          <w:rFonts w:cstheme="minorHAnsi"/>
+          <w:b/>
+          <w:bCs/>
+          <w:sz w:val="28"/>
+          <w:szCs w:val="28"/>
+          <w:lang w:val="pt-BR"/>
+        </w:rPr>
+        <w:t>Parte 5</w:t>
+      </w:r>
+      <w:r>
+        <w:rPr>
+          <w:rFonts w:cstheme="minorHAnsi"/>
+          <w:b/>
+          <w:bCs/>
+          <w:sz w:val="28"/>
+          <w:szCs w:val="28"/>
+          <w:lang w:val="pt-BR"/>
+        </w:rPr>
+        <w:t xml:space="preserve">: </w:t>
+      </w:r>
+      <w:proofErr w:type="spellStart"/>
+      <w:r>
+        <w:rPr>
+          <w:rFonts w:cstheme="minorHAnsi"/>
+          <w:b/>
+          <w:bCs/>
+          <w:sz w:val="28"/>
+          <w:szCs w:val="28"/>
+          <w:lang w:val="pt-BR"/>
+        </w:rPr>
+        <w:t>Fusion</w:t>
+      </w:r>
+      <w:r>
+        <w:rPr>
+          <w:rFonts w:cstheme="minorHAnsi"/>
+          <w:b/>
+          <w:bCs/>
+          <w:sz w:val="28"/>
+          <w:szCs w:val="28"/>
+          <w:lang w:val="pt-BR"/>
+        </w:rPr>
+        <w:t>+Python+Encerramento</w:t>
+      </w:r>
+      <w:proofErr w:type="spellEnd"/>
+      <w:r>
+        <w:rPr>
+          <w:rFonts w:cstheme="minorHAnsi"/>
+          <w:b/>
+          <w:bCs/>
+          <w:sz w:val="28"/>
+          <w:szCs w:val="28"/>
+          <w:lang w:val="pt-BR"/>
+        </w:rPr>
+        <w:t xml:space="preserve"> (</w:t>
+      </w:r>
+      <w:r>
+        <w:rPr>
+          <w:rFonts w:cstheme="minorHAnsi"/>
+          <w:b/>
+          <w:bCs/>
+          <w:sz w:val="28"/>
+          <w:szCs w:val="28"/>
+          <w:lang w:val="pt-BR"/>
+        </w:rPr>
+        <w:t>5 min</w:t>
+      </w:r>
+      <w:r>
+        <w:rPr>
+          <w:rFonts w:cstheme="minorHAnsi"/>
+          <w:b/>
+          <w:bCs/>
+          <w:sz w:val="28"/>
+          <w:szCs w:val="28"/>
+          <w:lang w:val="pt-BR"/>
+        </w:rPr>
+        <w:t>utos</w:t>
+      </w:r>
+      <w:r>
+        <w:rPr>
+          <w:rFonts w:cstheme="minorHAnsi"/>
+          <w:b/>
+          <w:bCs/>
+          <w:sz w:val="28"/>
+          <w:szCs w:val="28"/>
+          <w:lang w:val="pt-BR"/>
+        </w:rPr>
+        <w:t>)</w:t>
+      </w:r>
+      <w:r>
+        <w:rPr>
+          <w:rFonts w:cstheme="minorHAnsi"/>
+          <w:b/>
+          <w:bCs/>
+          <w:color w:val="FF0000"/>
+          <w:sz w:val="28"/>
+          <w:szCs w:val="28"/>
+          <w:lang w:val="pt-BR"/>
+        </w:rPr>
+        <w:t xml:space="preserve"> </w:t>
+      </w:r>
+    </w:p>
+    <w:p>
+      <w:pPr>
+        <w:pStyle w:val="PargrafodaLista"/>
+        <w:numPr>
+          <w:ilvl w:val="0"/>
+          <w:numId w:val="9"/>
+        </w:numPr>
+        <w:rPr>
+          <w:rFonts w:cstheme="minorHAnsi"/>
+          <w:sz w:val="28"/>
+          <w:szCs w:val="28"/>
+          <w:lang w:val="pt-BR"/>
+        </w:rPr>
+      </w:pPr>
+      <w:r>
+        <w:rPr>
+          <w:rFonts w:cstheme="minorHAnsi"/>
+          <w:sz w:val="28"/>
+          <w:szCs w:val="28"/>
+          <w:lang w:val="pt-BR"/>
+        </w:rPr>
+        <w:t xml:space="preserve">Assistir ao vídeo no Youtube - </w:t>
+      </w:r>
+      <w:r>
+        <w:rPr>
+          <w:rFonts w:cstheme="minorHAnsi"/>
+          <w:sz w:val="24"/>
+          <w:szCs w:val="24"/>
+          <w:lang w:val="pt-BR"/>
+        </w:rPr>
+        <w:t xml:space="preserve">APS - Tema 1 Giovanni e </w:t>
+      </w:r>
+      <w:r>
+        <w:rPr>
+          <w:sz w:val="24"/>
+          <w:szCs w:val="24"/>
+          <w:lang w:val="pt-BR"/>
+        </w:rPr>
+        <w:t>João</w:t>
+      </w:r>
+      <w:r>
+        <w:rPr>
+          <w:rFonts w:cstheme="minorHAnsi"/>
+          <w:sz w:val="24"/>
+          <w:szCs w:val="24"/>
+          <w:lang w:val="pt-BR"/>
+        </w:rPr>
+        <w:t xml:space="preserve"> - Parte </w:t>
+      </w:r>
+      <w:r>
+        <w:rPr>
+          <w:rFonts w:cstheme="minorHAnsi"/>
+          <w:sz w:val="24"/>
+          <w:szCs w:val="24"/>
+          <w:lang w:val="pt-BR"/>
+        </w:rPr>
+        <w:t>5</w:t>
+      </w:r>
+      <w:r>
+        <w:rPr>
+          <w:rFonts w:cstheme="minorHAnsi"/>
+          <w:sz w:val="24"/>
+          <w:szCs w:val="24"/>
+          <w:lang w:val="pt-BR"/>
+        </w:rPr>
+        <w:t>/5</w:t>
+      </w:r>
+    </w:p>
+    <w:p>
+      <w:pPr>
+        <w:ind w:left="368" w:firstLine="720"/>
+        <w:rPr>
+          <w:rFonts w:cstheme="minorHAnsi"/>
+          <w:b/>
+          <w:bCs/>
+          <w:color w:val="FF0000"/>
+          <w:sz w:val="28"/>
+          <w:szCs w:val="28"/>
+          <w:lang w:val="pt-BR"/>
+        </w:rPr>
+      </w:pPr>
+      <w:r>
+        <w:rPr>
+          <w:rFonts w:cstheme="minorHAnsi"/>
+          <w:sz w:val="28"/>
+          <w:szCs w:val="28"/>
+          <w:lang w:val="pt-BR"/>
+        </w:rPr>
+        <w:t>Link:</w:t>
+      </w:r>
+      <w:r>
+        <w:rPr>
+          <w:rFonts w:cstheme="minorHAnsi"/>
+          <w:b/>
+          <w:bCs/>
+          <w:color w:val="FF0000"/>
+          <w:sz w:val="28"/>
+          <w:szCs w:val="28"/>
+          <w:lang w:val="pt-BR"/>
+        </w:rPr>
+        <w:t xml:space="preserve"> </w:t>
+      </w:r>
+      <w:hyperlink r:id="rId13" w:history="1">
+        <w:r>
+          <w:rPr>
+            <w:rStyle w:val="Hyperlink"/>
+            <w:rFonts w:cstheme="minorHAnsi"/>
+            <w:sz w:val="28"/>
+            <w:szCs w:val="28"/>
+            <w:lang w:val="pt-BR"/>
+          </w:rPr>
+          <w:t>https://youtu.be/23ZkT_6OqJs</w:t>
+        </w:r>
+      </w:hyperlink>
+      <w:r>
+        <w:rPr>
+          <w:rStyle w:val="Hyperlink"/>
+          <w:rFonts w:cstheme="minorHAnsi"/>
+          <w:sz w:val="28"/>
+          <w:szCs w:val="28"/>
+          <w:u w:val="none"/>
+          <w:lang w:val="pt-BR"/>
+        </w:rPr>
+        <w:t xml:space="preserve"> </w:t>
       </w:r>
       <w:bookmarkStart w:id="0" w:name="_GoBack"/>
       <w:bookmarkEnd w:id="0"/>
       <w:r>
         <w:rPr>
-          <w:rFonts w:cstheme="minorHAnsi"/>
-          <w:sz w:val="28"/>
-          <w:szCs w:val="28"/>
-          <w:lang w:val="pt-BR"/>
-        </w:rPr>
-        <w:t>atividade proposta.</w:t>
-      </w:r>
-    </w:p>
-    <w:p>
-      <w:pPr>
-        <w:rPr>
-          <w:rFonts w:cstheme="minorHAnsi"/>
-          <w:b/>
-          <w:bCs/>
-          <w:sz w:val="28"/>
-          <w:szCs w:val="28"/>
-          <w:lang w:val="pt-BR"/>
-        </w:rPr>
-      </w:pPr>
-    </w:p>
-    <w:p>
-      <w:pPr>
-        <w:rPr>
-          <w:rFonts w:cstheme="minorHAnsi"/>
-          <w:b/>
-          <w:bCs/>
-          <w:sz w:val="28"/>
-          <w:szCs w:val="28"/>
-          <w:lang w:val="pt-BR"/>
-        </w:rPr>
-      </w:pPr>
-      <w:r>
-        <w:rPr>
-          <w:rFonts w:cstheme="minorHAnsi"/>
-          <w:b/>
-          <w:bCs/>
-          <w:sz w:val="28"/>
-          <w:szCs w:val="28"/>
-          <w:lang w:val="pt-BR"/>
-        </w:rPr>
-        <w:t>Parte 2</w:t>
-      </w:r>
-      <w:r>
-        <w:rPr>
-          <w:rFonts w:cstheme="minorHAnsi"/>
-          <w:b/>
-          <w:bCs/>
-          <w:sz w:val="28"/>
-          <w:szCs w:val="28"/>
-          <w:lang w:val="pt-BR"/>
-        </w:rPr>
-        <w:t>: Explicação inicial e Cálculo de Volumes (7 minutos)</w:t>
-      </w:r>
-    </w:p>
-    <w:p>
-      <w:pPr>
-        <w:rPr>
-          <w:rFonts w:cstheme="minorHAnsi"/>
-          <w:color w:val="FF0000"/>
-          <w:sz w:val="28"/>
-          <w:szCs w:val="28"/>
-          <w:lang w:val="pt-BR"/>
-        </w:rPr>
-      </w:pPr>
+          <w:rStyle w:val="Hyperlink"/>
+          <w:rFonts w:cstheme="minorHAnsi"/>
+          <w:color w:val="auto"/>
+          <w:sz w:val="28"/>
+          <w:szCs w:val="28"/>
+          <w:u w:val="none"/>
+          <w:lang w:val="pt-BR"/>
+        </w:rPr>
+        <w:t>(5:02)</w:t>
+      </w:r>
     </w:p>
     <w:sectPr>
-      <w:headerReference w:type="default" r:id="rId11"/>
+      <w:headerReference w:type="default" r:id="rId14"/>
       <w:pgSz w:w="11906" w:h="16838" w:code="9"/>
       <w:pgMar w:top="1701" w:right="1134" w:bottom="1134" w:left="1701" w:header="709" w:footer="709" w:gutter="0"/>
       <w:cols w:space="708"/>
@@ -452,6 +1484,13 @@
       </w:r>
     </w:p>
   </w:endnote>
+  <w:endnote w:type="continuationNotice" w:id="1">
+    <w:p>
+      <w:pPr>
+        <w:spacing w:after="0" w:line="240" w:lineRule="auto"/>
+      </w:pPr>
+    </w:p>
+  </w:endnote>
 </w:endnotes>
 </file>
 
@@ -475,6 +1514,13 @@
       <w:r>
         <w:continuationSeparator/>
       </w:r>
+    </w:p>
+  </w:footnote>
+  <w:footnote w:type="continuationNotice" w:id="1">
+    <w:p>
+      <w:pPr>
+        <w:spacing w:after="0" w:line="240" w:lineRule="auto"/>
+      </w:pPr>
     </w:p>
   </w:footnote>
 </w:footnotes>
@@ -491,10 +1537,10 @@
         <w:noProof/>
       </w:rPr>
       <w:drawing>
-        <wp:inline distT="0" distB="0" distL="0" distR="0" wp14:anchorId="1E131073" wp14:editId="5C6AC818">
+        <wp:inline distT="0" distB="0" distL="0" distR="0" wp14:anchorId="1E131073" wp14:editId="25A13AB2">
           <wp:extent cx="1654139" cy="579193"/>
           <wp:effectExtent l="0" t="0" r="3810" b="0"/>
-          <wp:docPr id="1" name="Gráfico 1"/>
+          <wp:docPr id="1089441864" name="Gráfico 1"/>
           <wp:cNvGraphicFramePr>
             <a:graphicFrameLocks xmlns:a="http://schemas.openxmlformats.org/drawingml/2006/main" noChangeAspect="1"/>
           </wp:cNvGraphicFramePr>
@@ -502,7 +1548,7 @@
             <a:graphicData uri="http://schemas.openxmlformats.org/drawingml/2006/picture">
               <pic:pic xmlns:pic="http://schemas.openxmlformats.org/drawingml/2006/picture">
                 <pic:nvPicPr>
-                  <pic:cNvPr id="1" name=""/>
+                  <pic:cNvPr id="0" name="Gráfico 1"/>
                   <pic:cNvPicPr/>
                 </pic:nvPicPr>
                 <pic:blipFill>
@@ -520,7 +1566,7 @@
                 <pic:spPr>
                   <a:xfrm>
                     <a:off x="0" y="0"/>
-                    <a:ext cx="1743036" cy="610320"/>
+                    <a:ext cx="1654139" cy="579193"/>
                   </a:xfrm>
                   <a:prstGeom prst="rect">
                     <a:avLst/>
@@ -539,93 +1585,815 @@
 <file path=word/numbering.xml><?xml version="1.0" encoding="utf-8"?>
 <w:numbering xmlns:wpc="http://schemas.microsoft.com/office/word/2010/wordprocessingCanvas" xmlns:cx="http://schemas.microsoft.com/office/drawing/2014/chartex" xmlns:cx1="http://schemas.microsoft.com/office/drawing/2015/9/8/chartex" xmlns:cx2="http://schemas.microsoft.com/office/drawing/2015/10/21/chartex" xmlns:cx3="http://schemas.microsoft.com/office/drawing/2016/5/9/chartex" xmlns:cx4="http://schemas.microsoft.com/office/drawing/2016/5/10/chartex" xmlns:cx5="http://schemas.microsoft.com/office/drawing/2016/5/11/chartex" xmlns:cx6="http://schemas.microsoft.com/office/drawing/2016/5/12/chartex" xmlns:cx7="http://schemas.microsoft.com/office/drawing/2016/5/13/chartex" xmlns:cx8="http://schemas.microsoft.com/office/drawing/2016/5/14/chartex" xmlns:mc="http://schemas.openxmlformats.org/markup-compatibility/2006" xmlns:aink="http://schemas.microsoft.com/office/drawing/2016/ink" xmlns:am3d="http://schemas.microsoft.com/office/drawing/2017/model3d" xmlns:o="urn:schemas-microsoft-com:office:office" xmlns:r="http://schemas.openxmlformats.org/officeDocument/2006/relationships" xmlns:m="http://schemas.openxmlformats.org/officeDocument/2006/math" xmlns:v="urn:schemas-microsoft-com:vml" xmlns:wp14="http://schemas.microsoft.com/office/word/2010/wordprocessingDrawing" xmlns:wp="http://schemas.openxmlformats.org/drawingml/2006/wordprocessingDrawing" xmlns:w10="urn:schemas-microsoft-com:office:word" xmlns:w="http://schemas.openxmlformats.org/wordprocessingml/2006/main" xmlns:w14="http://schemas.microsoft.com/office/word/2010/wordml" xmlns:w15="http://schemas.microsoft.com/office/word/2012/wordml" xmlns:w16cid="http://schemas.microsoft.com/office/word/2016/wordml/cid" xmlns:w16se="http://schemas.microsoft.com/office/word/2015/wordml/symex" xmlns:wpg="http://schemas.microsoft.com/office/word/2010/wordprocessingGroup" xmlns:wpi="http://schemas.microsoft.com/office/word/2010/wordprocessingInk" xmlns:wne="http://schemas.microsoft.com/office/word/2006/wordml" xmlns:wps="http://schemas.microsoft.com/office/word/2010/wordprocessingShape" mc:Ignorable="w14 w15 w16se w16cid wp14">
   <w:abstractNum w:abstractNumId="0" w15:restartNumberingAfterBreak="0">
-    <w:nsid w:val="50FE5ACA"/>
+    <w:nsid w:val="01AF4215"/>
+    <w:multiLevelType w:val="multilevel"/>
+    <w:tmpl w:val="0416001D"/>
+    <w:lvl w:ilvl="0">
+      <w:start w:val="1"/>
+      <w:numFmt w:val="decimal"/>
+      <w:lvlText w:val="%1)"/>
+      <w:lvlJc w:val="left"/>
+      <w:pPr>
+        <w:ind w:left="360" w:hanging="360"/>
+      </w:pPr>
+    </w:lvl>
+    <w:lvl w:ilvl="1">
+      <w:start w:val="1"/>
+      <w:numFmt w:val="lowerLetter"/>
+      <w:lvlText w:val="%2)"/>
+      <w:lvlJc w:val="left"/>
+      <w:pPr>
+        <w:ind w:left="720" w:hanging="360"/>
+      </w:pPr>
+    </w:lvl>
+    <w:lvl w:ilvl="2">
+      <w:start w:val="1"/>
+      <w:numFmt w:val="lowerRoman"/>
+      <w:lvlText w:val="%3)"/>
+      <w:lvlJc w:val="left"/>
+      <w:pPr>
+        <w:ind w:left="1080" w:hanging="360"/>
+      </w:pPr>
+    </w:lvl>
+    <w:lvl w:ilvl="3">
+      <w:start w:val="1"/>
+      <w:numFmt w:val="decimal"/>
+      <w:lvlText w:val="(%4)"/>
+      <w:lvlJc w:val="left"/>
+      <w:pPr>
+        <w:ind w:left="1440" w:hanging="360"/>
+      </w:pPr>
+    </w:lvl>
+    <w:lvl w:ilvl="4">
+      <w:start w:val="1"/>
+      <w:numFmt w:val="lowerLetter"/>
+      <w:lvlText w:val="(%5)"/>
+      <w:lvlJc w:val="left"/>
+      <w:pPr>
+        <w:ind w:left="1800" w:hanging="360"/>
+      </w:pPr>
+    </w:lvl>
+    <w:lvl w:ilvl="5">
+      <w:start w:val="1"/>
+      <w:numFmt w:val="lowerRoman"/>
+      <w:lvlText w:val="(%6)"/>
+      <w:lvlJc w:val="left"/>
+      <w:pPr>
+        <w:ind w:left="2160" w:hanging="360"/>
+      </w:pPr>
+    </w:lvl>
+    <w:lvl w:ilvl="6">
+      <w:start w:val="1"/>
+      <w:numFmt w:val="decimal"/>
+      <w:lvlText w:val="%7."/>
+      <w:lvlJc w:val="left"/>
+      <w:pPr>
+        <w:ind w:left="2520" w:hanging="360"/>
+      </w:pPr>
+    </w:lvl>
+    <w:lvl w:ilvl="7">
+      <w:start w:val="1"/>
+      <w:numFmt w:val="lowerLetter"/>
+      <w:lvlText w:val="%8."/>
+      <w:lvlJc w:val="left"/>
+      <w:pPr>
+        <w:ind w:left="2880" w:hanging="360"/>
+      </w:pPr>
+    </w:lvl>
+    <w:lvl w:ilvl="8">
+      <w:start w:val="1"/>
+      <w:numFmt w:val="lowerRoman"/>
+      <w:lvlText w:val="%9."/>
+      <w:lvlJc w:val="left"/>
+      <w:pPr>
+        <w:ind w:left="3240" w:hanging="360"/>
+      </w:pPr>
+    </w:lvl>
+  </w:abstractNum>
+  <w:abstractNum w:abstractNumId="1" w15:restartNumberingAfterBreak="0">
+    <w:nsid w:val="03266C5F"/>
     <w:multiLevelType w:val="hybridMultilevel"/>
-    <w:tmpl w:val="92B802D8"/>
-    <w:lvl w:ilvl="0" w:tplc="0409000F">
+    <w:tmpl w:val="FFFFFFFF"/>
+    <w:lvl w:ilvl="0" w:tplc="855EE5F8">
       <w:start w:val="1"/>
       <w:numFmt w:val="decimal"/>
       <w:lvlText w:val="%1."/>
       <w:lvlJc w:val="left"/>
       <w:pPr>
-        <w:ind w:left="1448" w:hanging="360"/>
-      </w:pPr>
-    </w:lvl>
-    <w:lvl w:ilvl="1" w:tplc="04090019" w:tentative="1">
-      <w:start w:val="1"/>
-      <w:numFmt w:val="lowerLetter"/>
+        <w:ind w:left="720" w:hanging="360"/>
+      </w:pPr>
+    </w:lvl>
+    <w:lvl w:ilvl="1" w:tplc="0EA66420">
+      <w:start w:val="1"/>
+      <w:numFmt w:val="decimal"/>
       <w:lvlText w:val="%2."/>
       <w:lvlJc w:val="left"/>
       <w:pPr>
-        <w:ind w:left="2168" w:hanging="360"/>
-      </w:pPr>
-    </w:lvl>
-    <w:lvl w:ilvl="2" w:tplc="0409001B" w:tentative="1">
+        <w:ind w:left="1440" w:hanging="360"/>
+      </w:pPr>
+    </w:lvl>
+    <w:lvl w:ilvl="2" w:tplc="786AFFEC">
       <w:start w:val="1"/>
       <w:numFmt w:val="lowerRoman"/>
       <w:lvlText w:val="%3."/>
       <w:lvlJc w:val="right"/>
       <w:pPr>
-        <w:ind w:left="2888" w:hanging="180"/>
-      </w:pPr>
-    </w:lvl>
-    <w:lvl w:ilvl="3" w:tplc="0409000F" w:tentative="1">
+        <w:ind w:left="2160" w:hanging="180"/>
+      </w:pPr>
+    </w:lvl>
+    <w:lvl w:ilvl="3" w:tplc="86307738">
       <w:start w:val="1"/>
       <w:numFmt w:val="decimal"/>
       <w:lvlText w:val="%4."/>
       <w:lvlJc w:val="left"/>
       <w:pPr>
-        <w:ind w:left="3608" w:hanging="360"/>
-      </w:pPr>
-    </w:lvl>
-    <w:lvl w:ilvl="4" w:tplc="04090019" w:tentative="1">
+        <w:ind w:left="2880" w:hanging="360"/>
+      </w:pPr>
+    </w:lvl>
+    <w:lvl w:ilvl="4" w:tplc="171E3796">
       <w:start w:val="1"/>
       <w:numFmt w:val="lowerLetter"/>
       <w:lvlText w:val="%5."/>
       <w:lvlJc w:val="left"/>
       <w:pPr>
-        <w:ind w:left="4328" w:hanging="360"/>
-      </w:pPr>
-    </w:lvl>
-    <w:lvl w:ilvl="5" w:tplc="0409001B" w:tentative="1">
+        <w:ind w:left="3600" w:hanging="360"/>
+      </w:pPr>
+    </w:lvl>
+    <w:lvl w:ilvl="5" w:tplc="0256E9D6">
       <w:start w:val="1"/>
       <w:numFmt w:val="lowerRoman"/>
       <w:lvlText w:val="%6."/>
       <w:lvlJc w:val="right"/>
       <w:pPr>
-        <w:ind w:left="5048" w:hanging="180"/>
-      </w:pPr>
-    </w:lvl>
-    <w:lvl w:ilvl="6" w:tplc="0409000F" w:tentative="1">
+        <w:ind w:left="4320" w:hanging="180"/>
+      </w:pPr>
+    </w:lvl>
+    <w:lvl w:ilvl="6" w:tplc="4D3077F0">
       <w:start w:val="1"/>
       <w:numFmt w:val="decimal"/>
       <w:lvlText w:val="%7."/>
       <w:lvlJc w:val="left"/>
       <w:pPr>
-        <w:ind w:left="5768" w:hanging="360"/>
-      </w:pPr>
-    </w:lvl>
-    <w:lvl w:ilvl="7" w:tplc="04090019" w:tentative="1">
+        <w:ind w:left="5040" w:hanging="360"/>
+      </w:pPr>
+    </w:lvl>
+    <w:lvl w:ilvl="7" w:tplc="A44C99A4">
       <w:start w:val="1"/>
       <w:numFmt w:val="lowerLetter"/>
       <w:lvlText w:val="%8."/>
       <w:lvlJc w:val="left"/>
       <w:pPr>
-        <w:ind w:left="6488" w:hanging="360"/>
-      </w:pPr>
-    </w:lvl>
-    <w:lvl w:ilvl="8" w:tplc="0409001B" w:tentative="1">
+        <w:ind w:left="5760" w:hanging="360"/>
+      </w:pPr>
+    </w:lvl>
+    <w:lvl w:ilvl="8" w:tplc="A6C6ABFA">
       <w:start w:val="1"/>
       <w:numFmt w:val="lowerRoman"/>
       <w:lvlText w:val="%9."/>
       <w:lvlJc w:val="right"/>
       <w:pPr>
+        <w:ind w:left="6480" w:hanging="180"/>
+      </w:pPr>
+    </w:lvl>
+  </w:abstractNum>
+  <w:abstractNum w:abstractNumId="2" w15:restartNumberingAfterBreak="0">
+    <w:nsid w:val="04CD5ED9"/>
+    <w:multiLevelType w:val="multilevel"/>
+    <w:tmpl w:val="0416001D"/>
+    <w:lvl w:ilvl="0">
+      <w:start w:val="1"/>
+      <w:numFmt w:val="decimal"/>
+      <w:lvlText w:val="%1)"/>
+      <w:lvlJc w:val="left"/>
+      <w:pPr>
+        <w:ind w:left="360" w:hanging="360"/>
+      </w:pPr>
+    </w:lvl>
+    <w:lvl w:ilvl="1">
+      <w:start w:val="1"/>
+      <w:numFmt w:val="lowerLetter"/>
+      <w:lvlText w:val="%2)"/>
+      <w:lvlJc w:val="left"/>
+      <w:pPr>
+        <w:ind w:left="720" w:hanging="360"/>
+      </w:pPr>
+    </w:lvl>
+    <w:lvl w:ilvl="2">
+      <w:start w:val="1"/>
+      <w:numFmt w:val="lowerRoman"/>
+      <w:lvlText w:val="%3)"/>
+      <w:lvlJc w:val="left"/>
+      <w:pPr>
+        <w:ind w:left="1080" w:hanging="360"/>
+      </w:pPr>
+    </w:lvl>
+    <w:lvl w:ilvl="3">
+      <w:start w:val="1"/>
+      <w:numFmt w:val="decimal"/>
+      <w:lvlText w:val="(%4)"/>
+      <w:lvlJc w:val="left"/>
+      <w:pPr>
+        <w:ind w:left="1440" w:hanging="360"/>
+      </w:pPr>
+    </w:lvl>
+    <w:lvl w:ilvl="4">
+      <w:start w:val="1"/>
+      <w:numFmt w:val="lowerLetter"/>
+      <w:lvlText w:val="(%5)"/>
+      <w:lvlJc w:val="left"/>
+      <w:pPr>
+        <w:ind w:left="1800" w:hanging="360"/>
+      </w:pPr>
+    </w:lvl>
+    <w:lvl w:ilvl="5">
+      <w:start w:val="1"/>
+      <w:numFmt w:val="lowerRoman"/>
+      <w:lvlText w:val="(%6)"/>
+      <w:lvlJc w:val="left"/>
+      <w:pPr>
+        <w:ind w:left="2160" w:hanging="360"/>
+      </w:pPr>
+    </w:lvl>
+    <w:lvl w:ilvl="6">
+      <w:start w:val="1"/>
+      <w:numFmt w:val="decimal"/>
+      <w:lvlText w:val="%7."/>
+      <w:lvlJc w:val="left"/>
+      <w:pPr>
+        <w:ind w:left="2520" w:hanging="360"/>
+      </w:pPr>
+    </w:lvl>
+    <w:lvl w:ilvl="7">
+      <w:start w:val="1"/>
+      <w:numFmt w:val="lowerLetter"/>
+      <w:lvlText w:val="%8."/>
+      <w:lvlJc w:val="left"/>
+      <w:pPr>
+        <w:ind w:left="2880" w:hanging="360"/>
+      </w:pPr>
+    </w:lvl>
+    <w:lvl w:ilvl="8">
+      <w:start w:val="1"/>
+      <w:numFmt w:val="lowerRoman"/>
+      <w:lvlText w:val="%9."/>
+      <w:lvlJc w:val="left"/>
+      <w:pPr>
+        <w:ind w:left="3240" w:hanging="360"/>
+      </w:pPr>
+    </w:lvl>
+  </w:abstractNum>
+  <w:abstractNum w:abstractNumId="3" w15:restartNumberingAfterBreak="0">
+    <w:nsid w:val="0F2D55A3"/>
+    <w:multiLevelType w:val="multilevel"/>
+    <w:tmpl w:val="0416001D"/>
+    <w:lvl w:ilvl="0">
+      <w:start w:val="1"/>
+      <w:numFmt w:val="decimal"/>
+      <w:lvlText w:val="%1)"/>
+      <w:lvlJc w:val="left"/>
+      <w:pPr>
+        <w:ind w:left="360" w:hanging="360"/>
+      </w:pPr>
+    </w:lvl>
+    <w:lvl w:ilvl="1">
+      <w:start w:val="1"/>
+      <w:numFmt w:val="lowerLetter"/>
+      <w:lvlText w:val="%2)"/>
+      <w:lvlJc w:val="left"/>
+      <w:pPr>
+        <w:ind w:left="720" w:hanging="360"/>
+      </w:pPr>
+    </w:lvl>
+    <w:lvl w:ilvl="2">
+      <w:start w:val="1"/>
+      <w:numFmt w:val="lowerRoman"/>
+      <w:lvlText w:val="%3)"/>
+      <w:lvlJc w:val="left"/>
+      <w:pPr>
+        <w:ind w:left="1080" w:hanging="360"/>
+      </w:pPr>
+    </w:lvl>
+    <w:lvl w:ilvl="3">
+      <w:start w:val="1"/>
+      <w:numFmt w:val="decimal"/>
+      <w:lvlText w:val="(%4)"/>
+      <w:lvlJc w:val="left"/>
+      <w:pPr>
+        <w:ind w:left="1440" w:hanging="360"/>
+      </w:pPr>
+    </w:lvl>
+    <w:lvl w:ilvl="4">
+      <w:start w:val="1"/>
+      <w:numFmt w:val="lowerLetter"/>
+      <w:lvlText w:val="(%5)"/>
+      <w:lvlJc w:val="left"/>
+      <w:pPr>
+        <w:ind w:left="1800" w:hanging="360"/>
+      </w:pPr>
+    </w:lvl>
+    <w:lvl w:ilvl="5">
+      <w:start w:val="1"/>
+      <w:numFmt w:val="lowerRoman"/>
+      <w:lvlText w:val="(%6)"/>
+      <w:lvlJc w:val="left"/>
+      <w:pPr>
+        <w:ind w:left="2160" w:hanging="360"/>
+      </w:pPr>
+    </w:lvl>
+    <w:lvl w:ilvl="6">
+      <w:start w:val="1"/>
+      <w:numFmt w:val="decimal"/>
+      <w:lvlText w:val="%7."/>
+      <w:lvlJc w:val="left"/>
+      <w:pPr>
+        <w:ind w:left="2520" w:hanging="360"/>
+      </w:pPr>
+    </w:lvl>
+    <w:lvl w:ilvl="7">
+      <w:start w:val="1"/>
+      <w:numFmt w:val="lowerLetter"/>
+      <w:lvlText w:val="%8."/>
+      <w:lvlJc w:val="left"/>
+      <w:pPr>
+        <w:ind w:left="2880" w:hanging="360"/>
+      </w:pPr>
+    </w:lvl>
+    <w:lvl w:ilvl="8">
+      <w:start w:val="1"/>
+      <w:numFmt w:val="lowerRoman"/>
+      <w:lvlText w:val="%9."/>
+      <w:lvlJc w:val="left"/>
+      <w:pPr>
+        <w:ind w:left="3240" w:hanging="360"/>
+      </w:pPr>
+    </w:lvl>
+  </w:abstractNum>
+  <w:abstractNum w:abstractNumId="4" w15:restartNumberingAfterBreak="0">
+    <w:nsid w:val="116F0292"/>
+    <w:multiLevelType w:val="hybridMultilevel"/>
+    <w:tmpl w:val="2110E340"/>
+    <w:lvl w:ilvl="0" w:tplc="F774DB3C">
+      <w:start w:val="1"/>
+      <w:numFmt w:val="decimal"/>
+      <w:lvlText w:val="%1."/>
+      <w:lvlJc w:val="left"/>
+      <w:pPr>
+        <w:ind w:left="1448" w:hanging="360"/>
+      </w:pPr>
+      <w:rPr>
+        <w:rFonts w:hint="default"/>
+      </w:rPr>
+    </w:lvl>
+    <w:lvl w:ilvl="1" w:tplc="04090019" w:tentative="1">
+      <w:start w:val="1"/>
+      <w:numFmt w:val="lowerLetter"/>
+      <w:lvlText w:val="%2."/>
+      <w:lvlJc w:val="left"/>
+      <w:pPr>
+        <w:ind w:left="2168" w:hanging="360"/>
+      </w:pPr>
+    </w:lvl>
+    <w:lvl w:ilvl="2" w:tplc="0409001B" w:tentative="1">
+      <w:start w:val="1"/>
+      <w:numFmt w:val="lowerRoman"/>
+      <w:lvlText w:val="%3."/>
+      <w:lvlJc w:val="right"/>
+      <w:pPr>
+        <w:ind w:left="2888" w:hanging="180"/>
+      </w:pPr>
+    </w:lvl>
+    <w:lvl w:ilvl="3" w:tplc="0409000F" w:tentative="1">
+      <w:start w:val="1"/>
+      <w:numFmt w:val="decimal"/>
+      <w:lvlText w:val="%4."/>
+      <w:lvlJc w:val="left"/>
+      <w:pPr>
+        <w:ind w:left="3608" w:hanging="360"/>
+      </w:pPr>
+    </w:lvl>
+    <w:lvl w:ilvl="4" w:tplc="04090019" w:tentative="1">
+      <w:start w:val="1"/>
+      <w:numFmt w:val="lowerLetter"/>
+      <w:lvlText w:val="%5."/>
+      <w:lvlJc w:val="left"/>
+      <w:pPr>
+        <w:ind w:left="4328" w:hanging="360"/>
+      </w:pPr>
+    </w:lvl>
+    <w:lvl w:ilvl="5" w:tplc="0409001B" w:tentative="1">
+      <w:start w:val="1"/>
+      <w:numFmt w:val="lowerRoman"/>
+      <w:lvlText w:val="%6."/>
+      <w:lvlJc w:val="right"/>
+      <w:pPr>
+        <w:ind w:left="5048" w:hanging="180"/>
+      </w:pPr>
+    </w:lvl>
+    <w:lvl w:ilvl="6" w:tplc="0409000F" w:tentative="1">
+      <w:start w:val="1"/>
+      <w:numFmt w:val="decimal"/>
+      <w:lvlText w:val="%7."/>
+      <w:lvlJc w:val="left"/>
+      <w:pPr>
+        <w:ind w:left="5768" w:hanging="360"/>
+      </w:pPr>
+    </w:lvl>
+    <w:lvl w:ilvl="7" w:tplc="04090019" w:tentative="1">
+      <w:start w:val="1"/>
+      <w:numFmt w:val="lowerLetter"/>
+      <w:lvlText w:val="%8."/>
+      <w:lvlJc w:val="left"/>
+      <w:pPr>
+        <w:ind w:left="6488" w:hanging="360"/>
+      </w:pPr>
+    </w:lvl>
+    <w:lvl w:ilvl="8" w:tplc="0409001B" w:tentative="1">
+      <w:start w:val="1"/>
+      <w:numFmt w:val="lowerRoman"/>
+      <w:lvlText w:val="%9."/>
+      <w:lvlJc w:val="right"/>
+      <w:pPr>
+        <w:ind w:left="7208" w:hanging="180"/>
+      </w:pPr>
+    </w:lvl>
+  </w:abstractNum>
+  <w:abstractNum w:abstractNumId="5" w15:restartNumberingAfterBreak="0">
+    <w:nsid w:val="2ABA5A6A"/>
+    <w:multiLevelType w:val="multilevel"/>
+    <w:tmpl w:val="0416001D"/>
+    <w:lvl w:ilvl="0">
+      <w:start w:val="1"/>
+      <w:numFmt w:val="decimal"/>
+      <w:lvlText w:val="%1)"/>
+      <w:lvlJc w:val="left"/>
+      <w:pPr>
+        <w:ind w:left="360" w:hanging="360"/>
+      </w:pPr>
+    </w:lvl>
+    <w:lvl w:ilvl="1">
+      <w:start w:val="1"/>
+      <w:numFmt w:val="lowerLetter"/>
+      <w:lvlText w:val="%2)"/>
+      <w:lvlJc w:val="left"/>
+      <w:pPr>
+        <w:ind w:left="720" w:hanging="360"/>
+      </w:pPr>
+    </w:lvl>
+    <w:lvl w:ilvl="2">
+      <w:start w:val="1"/>
+      <w:numFmt w:val="lowerRoman"/>
+      <w:lvlText w:val="%3)"/>
+      <w:lvlJc w:val="left"/>
+      <w:pPr>
+        <w:ind w:left="1080" w:hanging="360"/>
+      </w:pPr>
+    </w:lvl>
+    <w:lvl w:ilvl="3">
+      <w:start w:val="1"/>
+      <w:numFmt w:val="decimal"/>
+      <w:lvlText w:val="(%4)"/>
+      <w:lvlJc w:val="left"/>
+      <w:pPr>
+        <w:ind w:left="1440" w:hanging="360"/>
+      </w:pPr>
+    </w:lvl>
+    <w:lvl w:ilvl="4">
+      <w:start w:val="1"/>
+      <w:numFmt w:val="lowerLetter"/>
+      <w:lvlText w:val="(%5)"/>
+      <w:lvlJc w:val="left"/>
+      <w:pPr>
+        <w:ind w:left="1800" w:hanging="360"/>
+      </w:pPr>
+    </w:lvl>
+    <w:lvl w:ilvl="5">
+      <w:start w:val="1"/>
+      <w:numFmt w:val="lowerRoman"/>
+      <w:lvlText w:val="(%6)"/>
+      <w:lvlJc w:val="left"/>
+      <w:pPr>
+        <w:ind w:left="2160" w:hanging="360"/>
+      </w:pPr>
+    </w:lvl>
+    <w:lvl w:ilvl="6">
+      <w:start w:val="1"/>
+      <w:numFmt w:val="decimal"/>
+      <w:lvlText w:val="%7."/>
+      <w:lvlJc w:val="left"/>
+      <w:pPr>
+        <w:ind w:left="2520" w:hanging="360"/>
+      </w:pPr>
+    </w:lvl>
+    <w:lvl w:ilvl="7">
+      <w:start w:val="1"/>
+      <w:numFmt w:val="lowerLetter"/>
+      <w:lvlText w:val="%8."/>
+      <w:lvlJc w:val="left"/>
+      <w:pPr>
+        <w:ind w:left="2880" w:hanging="360"/>
+      </w:pPr>
+    </w:lvl>
+    <w:lvl w:ilvl="8">
+      <w:start w:val="1"/>
+      <w:numFmt w:val="lowerRoman"/>
+      <w:lvlText w:val="%9."/>
+      <w:lvlJc w:val="left"/>
+      <w:pPr>
+        <w:ind w:left="3240" w:hanging="360"/>
+      </w:pPr>
+    </w:lvl>
+  </w:abstractNum>
+  <w:abstractNum w:abstractNumId="6" w15:restartNumberingAfterBreak="0">
+    <w:nsid w:val="421574CB"/>
+    <w:multiLevelType w:val="hybridMultilevel"/>
+    <w:tmpl w:val="FFFFFFFF"/>
+    <w:lvl w:ilvl="0" w:tplc="B27A6330">
+      <w:start w:val="1"/>
+      <w:numFmt w:val="decimal"/>
+      <w:lvlText w:val="%1."/>
+      <w:lvlJc w:val="left"/>
+      <w:pPr>
+        <w:ind w:left="720" w:hanging="360"/>
+      </w:pPr>
+    </w:lvl>
+    <w:lvl w:ilvl="1" w:tplc="A61894FC">
+      <w:start w:val="1"/>
+      <w:numFmt w:val="decimal"/>
+      <w:lvlText w:val="%2."/>
+      <w:lvlJc w:val="left"/>
+      <w:pPr>
+        <w:ind w:left="1440" w:hanging="360"/>
+      </w:pPr>
+    </w:lvl>
+    <w:lvl w:ilvl="2" w:tplc="EF040004">
+      <w:start w:val="1"/>
+      <w:numFmt w:val="lowerRoman"/>
+      <w:lvlText w:val="%3."/>
+      <w:lvlJc w:val="right"/>
+      <w:pPr>
+        <w:ind w:left="2160" w:hanging="180"/>
+      </w:pPr>
+    </w:lvl>
+    <w:lvl w:ilvl="3" w:tplc="0E8A0300">
+      <w:start w:val="1"/>
+      <w:numFmt w:val="decimal"/>
+      <w:lvlText w:val="%4."/>
+      <w:lvlJc w:val="left"/>
+      <w:pPr>
+        <w:ind w:left="2880" w:hanging="360"/>
+      </w:pPr>
+    </w:lvl>
+    <w:lvl w:ilvl="4" w:tplc="9552CEF4">
+      <w:start w:val="1"/>
+      <w:numFmt w:val="lowerLetter"/>
+      <w:lvlText w:val="%5."/>
+      <w:lvlJc w:val="left"/>
+      <w:pPr>
+        <w:ind w:left="3600" w:hanging="360"/>
+      </w:pPr>
+    </w:lvl>
+    <w:lvl w:ilvl="5" w:tplc="11902148">
+      <w:start w:val="1"/>
+      <w:numFmt w:val="lowerRoman"/>
+      <w:lvlText w:val="%6."/>
+      <w:lvlJc w:val="right"/>
+      <w:pPr>
+        <w:ind w:left="4320" w:hanging="180"/>
+      </w:pPr>
+    </w:lvl>
+    <w:lvl w:ilvl="6" w:tplc="490EFE48">
+      <w:start w:val="1"/>
+      <w:numFmt w:val="decimal"/>
+      <w:lvlText w:val="%7."/>
+      <w:lvlJc w:val="left"/>
+      <w:pPr>
+        <w:ind w:left="5040" w:hanging="360"/>
+      </w:pPr>
+    </w:lvl>
+    <w:lvl w:ilvl="7" w:tplc="DAA4775A">
+      <w:start w:val="1"/>
+      <w:numFmt w:val="lowerLetter"/>
+      <w:lvlText w:val="%8."/>
+      <w:lvlJc w:val="left"/>
+      <w:pPr>
+        <w:ind w:left="5760" w:hanging="360"/>
+      </w:pPr>
+    </w:lvl>
+    <w:lvl w:ilvl="8" w:tplc="1DEC4516">
+      <w:start w:val="1"/>
+      <w:numFmt w:val="lowerRoman"/>
+      <w:lvlText w:val="%9."/>
+      <w:lvlJc w:val="right"/>
+      <w:pPr>
+        <w:ind w:left="6480" w:hanging="180"/>
+      </w:pPr>
+    </w:lvl>
+  </w:abstractNum>
+  <w:abstractNum w:abstractNumId="7" w15:restartNumberingAfterBreak="0">
+    <w:nsid w:val="50FE5ACA"/>
+    <w:multiLevelType w:val="hybridMultilevel"/>
+    <w:tmpl w:val="199606F6"/>
+    <w:lvl w:ilvl="0" w:tplc="82B025CC">
+      <w:start w:val="1"/>
+      <w:numFmt w:val="decimal"/>
+      <w:lvlText w:val="%1."/>
+      <w:lvlJc w:val="left"/>
+      <w:pPr>
+        <w:ind w:left="1448" w:hanging="360"/>
+      </w:pPr>
+      <w:rPr>
+        <w:sz w:val="28"/>
+        <w:szCs w:val="28"/>
+      </w:rPr>
+    </w:lvl>
+    <w:lvl w:ilvl="1" w:tplc="04090019" w:tentative="1">
+      <w:start w:val="1"/>
+      <w:numFmt w:val="lowerLetter"/>
+      <w:lvlText w:val="%2."/>
+      <w:lvlJc w:val="left"/>
+      <w:pPr>
+        <w:ind w:left="2168" w:hanging="360"/>
+      </w:pPr>
+    </w:lvl>
+    <w:lvl w:ilvl="2" w:tplc="0409001B" w:tentative="1">
+      <w:start w:val="1"/>
+      <w:numFmt w:val="lowerRoman"/>
+      <w:lvlText w:val="%3."/>
+      <w:lvlJc w:val="right"/>
+      <w:pPr>
+        <w:ind w:left="2888" w:hanging="180"/>
+      </w:pPr>
+    </w:lvl>
+    <w:lvl w:ilvl="3" w:tplc="0409000F" w:tentative="1">
+      <w:start w:val="1"/>
+      <w:numFmt w:val="decimal"/>
+      <w:lvlText w:val="%4."/>
+      <w:lvlJc w:val="left"/>
+      <w:pPr>
+        <w:ind w:left="3608" w:hanging="360"/>
+      </w:pPr>
+    </w:lvl>
+    <w:lvl w:ilvl="4" w:tplc="04090019" w:tentative="1">
+      <w:start w:val="1"/>
+      <w:numFmt w:val="lowerLetter"/>
+      <w:lvlText w:val="%5."/>
+      <w:lvlJc w:val="left"/>
+      <w:pPr>
+        <w:ind w:left="4328" w:hanging="360"/>
+      </w:pPr>
+    </w:lvl>
+    <w:lvl w:ilvl="5" w:tplc="0409001B" w:tentative="1">
+      <w:start w:val="1"/>
+      <w:numFmt w:val="lowerRoman"/>
+      <w:lvlText w:val="%6."/>
+      <w:lvlJc w:val="right"/>
+      <w:pPr>
+        <w:ind w:left="5048" w:hanging="180"/>
+      </w:pPr>
+    </w:lvl>
+    <w:lvl w:ilvl="6" w:tplc="0409000F" w:tentative="1">
+      <w:start w:val="1"/>
+      <w:numFmt w:val="decimal"/>
+      <w:lvlText w:val="%7."/>
+      <w:lvlJc w:val="left"/>
+      <w:pPr>
+        <w:ind w:left="5768" w:hanging="360"/>
+      </w:pPr>
+    </w:lvl>
+    <w:lvl w:ilvl="7" w:tplc="04090019" w:tentative="1">
+      <w:start w:val="1"/>
+      <w:numFmt w:val="lowerLetter"/>
+      <w:lvlText w:val="%8."/>
+      <w:lvlJc w:val="left"/>
+      <w:pPr>
+        <w:ind w:left="6488" w:hanging="360"/>
+      </w:pPr>
+    </w:lvl>
+    <w:lvl w:ilvl="8" w:tplc="0409001B" w:tentative="1">
+      <w:start w:val="1"/>
+      <w:numFmt w:val="lowerRoman"/>
+      <w:lvlText w:val="%9."/>
+      <w:lvlJc w:val="right"/>
+      <w:pPr>
+        <w:ind w:left="7208" w:hanging="180"/>
+      </w:pPr>
+    </w:lvl>
+  </w:abstractNum>
+  <w:abstractNum w:abstractNumId="8" w15:restartNumberingAfterBreak="0">
+    <w:nsid w:val="5777436F"/>
+    <w:multiLevelType w:val="hybridMultilevel"/>
+    <w:tmpl w:val="2110E340"/>
+    <w:lvl w:ilvl="0" w:tplc="F774DB3C">
+      <w:start w:val="1"/>
+      <w:numFmt w:val="decimal"/>
+      <w:lvlText w:val="%1."/>
+      <w:lvlJc w:val="left"/>
+      <w:pPr>
+        <w:ind w:left="1448" w:hanging="360"/>
+      </w:pPr>
+      <w:rPr>
+        <w:rFonts w:hint="default"/>
+      </w:rPr>
+    </w:lvl>
+    <w:lvl w:ilvl="1" w:tplc="04090019" w:tentative="1">
+      <w:start w:val="1"/>
+      <w:numFmt w:val="lowerLetter"/>
+      <w:lvlText w:val="%2."/>
+      <w:lvlJc w:val="left"/>
+      <w:pPr>
+        <w:ind w:left="2168" w:hanging="360"/>
+      </w:pPr>
+    </w:lvl>
+    <w:lvl w:ilvl="2" w:tplc="0409001B" w:tentative="1">
+      <w:start w:val="1"/>
+      <w:numFmt w:val="lowerRoman"/>
+      <w:lvlText w:val="%3."/>
+      <w:lvlJc w:val="right"/>
+      <w:pPr>
+        <w:ind w:left="2888" w:hanging="180"/>
+      </w:pPr>
+    </w:lvl>
+    <w:lvl w:ilvl="3" w:tplc="0409000F" w:tentative="1">
+      <w:start w:val="1"/>
+      <w:numFmt w:val="decimal"/>
+      <w:lvlText w:val="%4."/>
+      <w:lvlJc w:val="left"/>
+      <w:pPr>
+        <w:ind w:left="3608" w:hanging="360"/>
+      </w:pPr>
+    </w:lvl>
+    <w:lvl w:ilvl="4" w:tplc="04090019" w:tentative="1">
+      <w:start w:val="1"/>
+      <w:numFmt w:val="lowerLetter"/>
+      <w:lvlText w:val="%5."/>
+      <w:lvlJc w:val="left"/>
+      <w:pPr>
+        <w:ind w:left="4328" w:hanging="360"/>
+      </w:pPr>
+    </w:lvl>
+    <w:lvl w:ilvl="5" w:tplc="0409001B" w:tentative="1">
+      <w:start w:val="1"/>
+      <w:numFmt w:val="lowerRoman"/>
+      <w:lvlText w:val="%6."/>
+      <w:lvlJc w:val="right"/>
+      <w:pPr>
+        <w:ind w:left="5048" w:hanging="180"/>
+      </w:pPr>
+    </w:lvl>
+    <w:lvl w:ilvl="6" w:tplc="0409000F" w:tentative="1">
+      <w:start w:val="1"/>
+      <w:numFmt w:val="decimal"/>
+      <w:lvlText w:val="%7."/>
+      <w:lvlJc w:val="left"/>
+      <w:pPr>
+        <w:ind w:left="5768" w:hanging="360"/>
+      </w:pPr>
+    </w:lvl>
+    <w:lvl w:ilvl="7" w:tplc="04090019" w:tentative="1">
+      <w:start w:val="1"/>
+      <w:numFmt w:val="lowerLetter"/>
+      <w:lvlText w:val="%8."/>
+      <w:lvlJc w:val="left"/>
+      <w:pPr>
+        <w:ind w:left="6488" w:hanging="360"/>
+      </w:pPr>
+    </w:lvl>
+    <w:lvl w:ilvl="8" w:tplc="0409001B" w:tentative="1">
+      <w:start w:val="1"/>
+      <w:numFmt w:val="lowerRoman"/>
+      <w:lvlText w:val="%9."/>
+      <w:lvlJc w:val="right"/>
+      <w:pPr>
         <w:ind w:left="7208" w:hanging="180"/>
       </w:pPr>
     </w:lvl>
   </w:abstractNum>
   <w:num w:numId="1">
+    <w:abstractNumId w:val="7"/>
+  </w:num>
+  <w:num w:numId="2">
+    <w:abstractNumId w:val="2"/>
+  </w:num>
+  <w:num w:numId="3">
+    <w:abstractNumId w:val="5"/>
+  </w:num>
+  <w:num w:numId="4">
     <w:abstractNumId w:val="0"/>
+  </w:num>
+  <w:num w:numId="5">
+    <w:abstractNumId w:val="3"/>
+  </w:num>
+  <w:num w:numId="6">
+    <w:abstractNumId w:val="4"/>
+  </w:num>
+  <w:num w:numId="7">
+    <w:abstractNumId w:val="6"/>
+  </w:num>
+  <w:num w:numId="8">
+    <w:abstractNumId w:val="1"/>
+  </w:num>
+  <w:num w:numId="9">
+    <w:abstractNumId w:val="8"/>
   </w:num>
 </w:numbering>
 </file>
@@ -753,6 +2521,7 @@
     <w:lsdException w:name="HTML Sample" w:semiHidden="1" w:unhideWhenUsed="1"/>
     <w:lsdException w:name="HTML Typewriter" w:semiHidden="1" w:unhideWhenUsed="1"/>
     <w:lsdException w:name="HTML Variable" w:semiHidden="1" w:unhideWhenUsed="1"/>
+    <w:lsdException w:name="Normal Table" w:semiHidden="1" w:unhideWhenUsed="1"/>
     <w:lsdException w:name="annotation subject" w:semiHidden="1" w:unhideWhenUsed="1"/>
     <w:lsdException w:name="No List" w:semiHidden="1" w:unhideWhenUsed="1"/>
     <w:lsdException w:name="Outline List 1" w:semiHidden="1" w:unhideWhenUsed="1"/>
@@ -798,9 +2567,11 @@
     <w:lsdException w:name="Table Subtle 1" w:semiHidden="1" w:unhideWhenUsed="1"/>
     <w:lsdException w:name="Table Subtle 2" w:semiHidden="1" w:unhideWhenUsed="1"/>
     <w:lsdException w:name="Table Web 1" w:semiHidden="1" w:unhideWhenUsed="1"/>
+    <w:lsdException w:name="Table Web 2" w:semiHidden="1" w:unhideWhenUsed="1"/>
     <w:lsdException w:name="Table Web 3" w:semiHidden="1" w:unhideWhenUsed="1"/>
     <w:lsdException w:name="Balloon Text" w:semiHidden="1" w:unhideWhenUsed="1"/>
     <w:lsdException w:name="Table Grid" w:uiPriority="39"/>
+    <w:lsdException w:name="Table Theme" w:semiHidden="1" w:unhideWhenUsed="1"/>
     <w:lsdException w:name="Placeholder Text" w:semiHidden="1"/>
     <w:lsdException w:name="No Spacing" w:uiPriority="1" w:qFormat="1"/>
     <w:lsdException w:name="Light Shading" w:uiPriority="60"/>
@@ -1132,6 +2903,23 @@
       <w:contextualSpacing/>
     </w:pPr>
   </w:style>
+  <w:style w:type="character" w:customStyle="1" w:styleId="video-url-fadeable">
+    <w:name w:val="video-url-fadeable"/>
+    <w:basedOn w:val="Fontepargpadro"/>
+    <w:rsid w:val="003F1127"/>
+  </w:style>
+  <w:style w:type="character" w:styleId="HiperlinkVisitado">
+    <w:name w:val="FollowedHyperlink"/>
+    <w:basedOn w:val="Fontepargpadro"/>
+    <w:uiPriority w:val="99"/>
+    <w:semiHidden/>
+    <w:unhideWhenUsed/>
+    <w:rsid w:val="005814CA"/>
+    <w:rPr>
+      <w:color w:val="954F72" w:themeColor="followedHyperlink"/>
+      <w:u w:val="single"/>
+    </w:rPr>
+  </w:style>
 </w:styles>
 </file>
 
@@ -1431,6 +3219,15 @@
 </file>
 
 <file path=customXml/item1.xml><?xml version="1.0" encoding="utf-8"?>
+<?mso-contentType ?>
+<FormTemplates xmlns="http://schemas.microsoft.com/sharepoint/v3/contenttype/forms">
+  <Display>DocumentLibraryForm</Display>
+  <Edit>DocumentLibraryForm</Edit>
+  <New>DocumentLibraryForm</New>
+</FormTemplates>
+</file>
+
+<file path=customXml/item2.xml><?xml version="1.0" encoding="utf-8"?>
 <ct:contentTypeSchema xmlns:ct="http://schemas.microsoft.com/office/2006/metadata/contentType" xmlns:ma="http://schemas.microsoft.com/office/2006/metadata/properties/metaAttributes" ct:_="" ma:_="" ma:contentTypeName="Document" ma:contentTypeID="0x0101007FFE36989ADC3C459D5B243C07C5FE54" ma:contentTypeVersion="11" ma:contentTypeDescription="Create a new document." ma:contentTypeScope="" ma:versionID="3f6755c7832842108d899fee018ab101">
   <xsd:schema xmlns:xsd="http://www.w3.org/2001/XMLSchema" xmlns:xs="http://www.w3.org/2001/XMLSchema" xmlns:p="http://schemas.microsoft.com/office/2006/metadata/properties" xmlns:ns3="32ab0fe0-e95a-441b-a425-f18f2ca32566" xmlns:ns4="2a5e2a67-74dc-4d30-ac47-5c5884aec88d" targetNamespace="http://schemas.microsoft.com/office/2006/metadata/properties" ma:root="true" ma:fieldsID="4bbe2cc88ef89a7d591b1dd6b57c5a61" ns3:_="" ns4:_="">
     <xsd:import namespace="32ab0fe0-e95a-441b-a425-f18f2ca32566"/>
@@ -1639,15 +3436,6 @@
 </ct:contentTypeSchema>
 </file>
 
-<file path=customXml/item2.xml><?xml version="1.0" encoding="utf-8"?>
-<?mso-contentType ?>
-<FormTemplates xmlns="http://schemas.microsoft.com/sharepoint/v3/contenttype/forms">
-  <Display>DocumentLibraryForm</Display>
-  <Edit>DocumentLibraryForm</Edit>
-  <New>DocumentLibraryForm</New>
-</FormTemplates>
-</file>
-
 <file path=customXml/item3.xml><?xml version="1.0" encoding="utf-8"?>
 <p:properties xmlns:p="http://schemas.microsoft.com/office/2006/metadata/properties" xmlns:xsi="http://www.w3.org/2001/XMLSchema-instance" xmlns:pc="http://schemas.microsoft.com/office/infopath/2007/PartnerControls">
   <documentManagement/>
@@ -1655,6 +3443,14 @@
 </file>
 
 <file path=customXml/itemProps1.xml><?xml version="1.0" encoding="utf-8"?>
+<ds:datastoreItem xmlns:ds="http://schemas.openxmlformats.org/officeDocument/2006/customXml" ds:itemID="{C6AD2E94-E6C0-4CE1-8031-08DF2CAFDDC2}">
+  <ds:schemaRefs>
+    <ds:schemaRef ds:uri="http://schemas.microsoft.com/sharepoint/v3/contenttype/forms"/>
+  </ds:schemaRefs>
+</ds:datastoreItem>
+</file>
+
+<file path=customXml/itemProps2.xml><?xml version="1.0" encoding="utf-8"?>
 <ds:datastoreItem xmlns:ds="http://schemas.openxmlformats.org/officeDocument/2006/customXml" ds:itemID="{6E7E2731-81B3-47BA-AD4E-6725AEFFCD6D}">
   <ds:schemaRefs>
     <ds:schemaRef ds:uri="http://schemas.microsoft.com/office/2006/metadata/contentType"/>
@@ -1673,27 +3469,11 @@
 </ds:datastoreItem>
 </file>
 
-<file path=customXml/itemProps2.xml><?xml version="1.0" encoding="utf-8"?>
-<ds:datastoreItem xmlns:ds="http://schemas.openxmlformats.org/officeDocument/2006/customXml" ds:itemID="{C6AD2E94-E6C0-4CE1-8031-08DF2CAFDDC2}">
-  <ds:schemaRefs>
-    <ds:schemaRef ds:uri="http://schemas.microsoft.com/sharepoint/v3/contenttype/forms"/>
-  </ds:schemaRefs>
-</ds:datastoreItem>
-</file>
-
 <file path=customXml/itemProps3.xml><?xml version="1.0" encoding="utf-8"?>
 <ds:datastoreItem xmlns:ds="http://schemas.openxmlformats.org/officeDocument/2006/customXml" ds:itemID="{DB2BDA8E-DC78-48C8-B391-E3D14C3E1092}">
   <ds:schemaRefs>
     <ds:schemaRef ds:uri="http://schemas.microsoft.com/office/2006/metadata/properties"/>
-    <ds:schemaRef ds:uri="http://purl.org/dc/terms/"/>
-    <ds:schemaRef ds:uri="2a5e2a67-74dc-4d30-ac47-5c5884aec88d"/>
-    <ds:schemaRef ds:uri="http://schemas.microsoft.com/office/2006/documentManagement/types"/>
-    <ds:schemaRef ds:uri="http://schemas.openxmlformats.org/package/2006/metadata/core-properties"/>
-    <ds:schemaRef ds:uri="32ab0fe0-e95a-441b-a425-f18f2ca32566"/>
-    <ds:schemaRef ds:uri="http://purl.org/dc/elements/1.1/"/>
     <ds:schemaRef ds:uri="http://schemas.microsoft.com/office/infopath/2007/PartnerControls"/>
-    <ds:schemaRef ds:uri="http://www.w3.org/XML/1998/namespace"/>
-    <ds:schemaRef ds:uri="http://purl.org/dc/dcmitype/"/>
   </ds:schemaRefs>
 </ds:datastoreItem>
 </file>
</xml_diff>